<commit_message>
feat: please help me O Lord my GOD Most High King Jesus Christ my Almighty GOD our Holy Jesus Christ
our Savior our King of Kings and our Lord of Lords Lord GOD please help me Lord Jesus Christ
</commit_message>
<xml_diff>
--- a/Translating the Bible/GotQuestion.com Articles/Group 98/translated/hallelujah_Ukrainian.docx
+++ b/Translating the Bible/GotQuestion.com Articles/Group 98/translated/hallelujah_Ukrainian.docx
@@ -1,11 +1,11 @@
 
 <file path=word/document.xml><?xml version="1.0" encoding="utf-8"?>
-<w:document xmlns:wpc="http://schemas.microsoft.com/office/word/2010/wordprocessingCanvas" xmlns:cx="http://schemas.microsoft.com/office/drawing/2014/chartex" xmlns:cx1="http://schemas.microsoft.com/office/drawing/2015/9/8/chartex" xmlns:cx2="http://schemas.microsoft.com/office/drawing/2015/10/21/chartex" xmlns:cx3="http://schemas.microsoft.com/office/drawing/2016/5/9/chartex" xmlns:cx4="http://schemas.microsoft.com/office/drawing/2016/5/10/chartex" xmlns:cx5="http://schemas.microsoft.com/office/drawing/2016/5/11/chartex" xmlns:cx6="http://schemas.microsoft.com/office/drawing/2016/5/12/chartex" xmlns:cx7="http://schemas.microsoft.com/office/drawing/2016/5/13/chartex" xmlns:cx8="http://schemas.microsoft.com/office/drawing/2016/5/14/chartex" xmlns:mc="http://schemas.openxmlformats.org/markup-compatibility/2006" xmlns:aink="http://schemas.microsoft.com/office/drawing/2016/ink" xmlns:am3d="http://schemas.microsoft.com/office/drawing/2017/model3d" xmlns:o="urn:schemas-microsoft-com:office:office" xmlns:r="http://schemas.openxmlformats.org/officeDocument/2006/relationships" xmlns:m="http://schemas.openxmlformats.org/officeDocument/2006/math" xmlns:v="urn:schemas-microsoft-com:vml" xmlns:wp14="http://schemas.microsoft.com/office/word/2010/wordprocessingDrawing" xmlns:wp="http://schemas.openxmlformats.org/drawingml/2006/wordprocessingDrawing" xmlns:w10="urn:schemas-microsoft-com:office:word" xmlns:w="http://schemas.openxmlformats.org/wordprocessingml/2006/main" xmlns:w14="http://schemas.microsoft.com/office/word/2010/wordml" xmlns:w15="http://schemas.microsoft.com/office/word/2012/wordml" xmlns:w16cid="http://schemas.microsoft.com/office/word/2016/wordml/cid" xmlns:w16se="http://schemas.microsoft.com/office/word/2015/wordml/symex" xmlns:wpg="http://schemas.microsoft.com/office/word/2010/wordprocessingGroup" xmlns:wpi="http://schemas.microsoft.com/office/word/2010/wordprocessingInk" xmlns:wne="http://schemas.microsoft.com/office/word/2006/wordml" xmlns:wps="http://schemas.microsoft.com/office/word/2010/wordprocessingShape" mc:Ignorable="w14 w15 w16se w16cid wp14">
+<w:document xmlns:wpc="http://schemas.microsoft.com/office/word/2010/wordprocessingCanvas" xmlns:cx="http://schemas.microsoft.com/office/drawing/2014/chartex" xmlns:cx1="http://schemas.microsoft.com/office/drawing/2015/9/8/chartex" xmlns:cx2="http://schemas.microsoft.com/office/drawing/2015/10/21/chartex" xmlns:cx3="http://schemas.microsoft.com/office/drawing/2016/5/9/chartex" xmlns:cx4="http://schemas.microsoft.com/office/drawing/2016/5/10/chartex" xmlns:cx5="http://schemas.microsoft.com/office/drawing/2016/5/11/chartex" xmlns:cx6="http://schemas.microsoft.com/office/drawing/2016/5/12/chartex" xmlns:cx7="http://schemas.microsoft.com/office/drawing/2016/5/13/chartex" xmlns:cx8="http://schemas.microsoft.com/office/drawing/2016/5/14/chartex" xmlns:mc="http://schemas.openxmlformats.org/markup-compatibility/2006" xmlns:aink="http://schemas.microsoft.com/office/drawing/2016/ink" xmlns:am3d="http://schemas.microsoft.com/office/drawing/2017/model3d" xmlns:o="urn:schemas-microsoft-com:office:office" xmlns:oel="http://schemas.microsoft.com/office/2019/extlst" xmlns:r="http://schemas.openxmlformats.org/officeDocument/2006/relationships" xmlns:m="http://schemas.openxmlformats.org/officeDocument/2006/math" xmlns:v="urn:schemas-microsoft-com:vml" xmlns:wp14="http://schemas.microsoft.com/office/word/2010/wordprocessingDrawing" xmlns:wp="http://schemas.openxmlformats.org/drawingml/2006/wordprocessingDrawing" xmlns:w10="urn:schemas-microsoft-com:office:word" xmlns:w="http://schemas.openxmlformats.org/wordprocessingml/2006/main" xmlns:w14="http://schemas.microsoft.com/office/word/2010/wordml" xmlns:w15="http://schemas.microsoft.com/office/word/2012/wordml" xmlns:w16cex="http://schemas.microsoft.com/office/word/2018/wordml/cex" xmlns:w16cid="http://schemas.microsoft.com/office/word/2016/wordml/cid" xmlns:w16="http://schemas.microsoft.com/office/word/2018/wordml" xmlns:w16du="http://schemas.microsoft.com/office/word/2023/wordml/word16du" xmlns:w16sdtdh="http://schemas.microsoft.com/office/word/2020/wordml/sdtdatahash" xmlns:w16se="http://schemas.microsoft.com/office/word/2015/wordml/symex" xmlns:wpg="http://schemas.microsoft.com/office/word/2010/wordprocessingGroup" xmlns:wpi="http://schemas.microsoft.com/office/word/2010/wordprocessingInk" xmlns:wne="http://schemas.microsoft.com/office/word/2006/wordml" xmlns:wps="http://schemas.microsoft.com/office/word/2010/wordprocessingShape" mc:Ignorable="w14 w15 w16se w16cid w16 w16cex w16sdtdh w16du wp14">
   <w:body>
     <w:p>
       <w:pPr>
         <w:rPr>
-          <w:rStyle w:val="Strong"/>
+          <w:rStyle w:val="a3"/>
           <w:rFonts w:cs="Calibri"/>
           <w:b w:val="0"/>
           <w:color w:val="000000"/>
@@ -13,7 +13,7 @@
       </w:pPr>
       <w:r>
         <w:rPr>
-          <w:rStyle w:val="Strong"/>
+          <w:rStyle w:val="a3"/>
           <w:rFonts w:cs="Calibri"/>
           <w:color w:val="000000"/>
         </w:rPr>
@@ -21,18 +21,18 @@
       </w:r>
       <w:r>
         <w:rPr>
-          <w:rStyle w:val="Strong"/>
+          <w:rStyle w:val="a3"/>
           <w:rFonts w:cs="Calibri"/>
           <w:b w:val="0"/>
           <w:color w:val="000000"/>
         </w:rPr>
-        <w:t>hallelujah</w:t>
+        <w:t>алилуя</w:t>
       </w:r>
     </w:p>
     <w:p>
       <w:pPr>
         <w:rPr>
-          <w:rStyle w:val="Strong"/>
+          <w:rStyle w:val="a3"/>
           <w:rFonts w:cs="Calibri"/>
           <w:b w:val="0"/>
           <w:color w:val="000000"/>
@@ -40,7 +40,7 @@
       </w:pPr>
       <w:r>
         <w:rPr>
-          <w:rStyle w:val="Strong"/>
+          <w:rStyle w:val="a3"/>
           <w:rFonts w:cs="Calibri"/>
           <w:color w:val="000000"/>
         </w:rPr>
@@ -51,13 +51,13 @@
           <w:rFonts w:cs="Calibri"/>
           <w:color w:val="000000"/>
         </w:rPr>
-        <w:t>What is the meaning of the word ‘hallelujah’? Why does the word ‘hallelujah’ occur several times in Revelation chapter 19?</w:t>
+        <w:t>Що означає слово "алилуя"? Чому слово "алилуя" неодноразово зустрічається в 19-му розділі Книги Об'явлення?</w:t>
       </w:r>
     </w:p>
     <w:p>
       <w:pPr>
         <w:rPr>
-          <w:rStyle w:val="Strong"/>
+          <w:rStyle w:val="a3"/>
           <w:rFonts w:cs="Calibri"/>
           <w:color w:val="000000"/>
         </w:rPr>
@@ -77,21 +77,7 @@
           <w:bCs/>
           <w:color w:val="000000"/>
         </w:rPr>
-        <w:t>Question: "What is the meaning of the word ‘hallelujah’?"</w:t>
-      </w:r>
-      <w:r>
-        <w:rPr>
-          <w:rFonts w:cs="Calibri"/>
-          <w:color w:val="000000"/>
-        </w:rPr>
-        <w:br/>
-      </w:r>
-      <w:r>
-        <w:rPr>
-          <w:rFonts w:cs="Calibri"/>
-          <w:color w:val="000000"/>
-        </w:rPr>
-        <w:br/>
+        <w:t>Question: "</w:t>
       </w:r>
       <w:r>
         <w:rPr>
@@ -100,6 +86,56 @@
           <w:bCs/>
           <w:color w:val="000000"/>
         </w:rPr>
+        <w:t>Яке значення має слово "</w:t>
+      </w:r>
+      <w:r>
+        <w:rPr>
+          <w:rFonts w:cs="Calibri"/>
+          <w:b/>
+          <w:bCs/>
+          <w:color w:val="000000"/>
+        </w:rPr>
+        <w:t>алил</w:t>
+      </w:r>
+      <w:r>
+        <w:rPr>
+          <w:rFonts w:cs="Calibri"/>
+          <w:b/>
+          <w:bCs/>
+          <w:color w:val="000000"/>
+        </w:rPr>
+        <w:t>уя"?</w:t>
+      </w:r>
+      <w:r>
+        <w:rPr>
+          <w:rFonts w:cs="Calibri"/>
+          <w:b/>
+          <w:bCs/>
+          <w:color w:val="000000"/>
+        </w:rPr>
+        <w:t>"</w:t>
+      </w:r>
+      <w:r>
+        <w:rPr>
+          <w:rFonts w:cs="Calibri"/>
+          <w:color w:val="000000"/>
+        </w:rPr>
+        <w:br/>
+      </w:r>
+      <w:r>
+        <w:rPr>
+          <w:rFonts w:cs="Calibri"/>
+          <w:color w:val="000000"/>
+        </w:rPr>
+        <w:br/>
+      </w:r>
+      <w:r>
+        <w:rPr>
+          <w:rFonts w:cs="Calibri"/>
+          <w:b/>
+          <w:bCs/>
+          <w:color w:val="000000"/>
+        </w:rPr>
         <w:t>Answer:</w:t>
       </w:r>
       <w:r>
@@ -107,104 +143,105 @@
           <w:rFonts w:cs="Calibri"/>
           <w:color w:val="000000"/>
         </w:rPr>
-        <w:t> The word </w:t>
-      </w:r>
-      <w:r>
-        <w:rPr>
-          <w:rStyle w:val="Emphasis"/>
-          <w:rFonts w:cs="Calibri"/>
-          <w:color w:val="000000"/>
-        </w:rPr>
-        <w:t>hallelujah</w:t>
-      </w:r>
-      <w:r>
-        <w:rPr>
-          <w:rFonts w:cs="Calibri"/>
-          <w:color w:val="000000"/>
-        </w:rPr>
-        <w:t> is most familiar in the context of the “Hallelujah Chorus” from Handel’s </w:t>
-      </w:r>
-      <w:r>
-        <w:rPr>
-          <w:rStyle w:val="Emphasis"/>
-          <w:rFonts w:cs="Calibri"/>
-          <w:color w:val="000000"/>
-        </w:rPr>
-        <w:t>Messiah</w:t>
-      </w:r>
-      <w:r>
-        <w:rPr>
-          <w:rFonts w:cs="Calibri"/>
-          <w:color w:val="000000"/>
-        </w:rPr>
-        <w:t>. </w:t>
-      </w:r>
-      <w:r>
-        <w:rPr>
-          <w:rStyle w:val="Emphasis"/>
-          <w:rFonts w:cs="Calibri"/>
-          <w:color w:val="000000"/>
-        </w:rPr>
-        <w:t>Hallelujah</w:t>
-      </w:r>
-      <w:r>
-        <w:rPr>
-          <w:rFonts w:cs="Calibri"/>
-          <w:color w:val="000000"/>
-        </w:rPr>
-        <w:t> is a Hebrew word meaning “praise ye YAH (Yahweh).”  In modern parlance, </w:t>
-      </w:r>
-      <w:r>
-        <w:rPr>
-          <w:rStyle w:val="Emphasis"/>
-          <w:rFonts w:cs="Calibri"/>
-          <w:color w:val="000000"/>
-        </w:rPr>
-        <w:t>hallelujah</w:t>
-      </w:r>
-      <w:r>
-        <w:rPr>
-          <w:rFonts w:cs="Calibri"/>
-          <w:color w:val="000000"/>
-        </w:rPr>
         <w:t> </w:t>
       </w:r>
-      <w:bookmarkStart w:id="0" w:name="_GoBack"/>
-      <w:bookmarkEnd w:id="0"/>
-      <w:r>
-        <w:rPr>
-          <w:rFonts w:cs="Calibri"/>
-          <w:color w:val="000000"/>
-        </w:rPr>
-        <w:t>mean</w:t>
-      </w:r>
-      <w:r>
-        <w:rPr>
-          <w:rFonts w:cs="Calibri"/>
-          <w:color w:val="000000"/>
-        </w:rPr>
-        <w:t>s</w:t>
-      </w:r>
-      <w:r>
-        <w:rPr>
-          <w:rFonts w:cs="Calibri"/>
-          <w:color w:val="000000"/>
-        </w:rPr>
-        <w:t xml:space="preserve"> “praise the Lord</w:t>
-      </w:r>
-      <w:r>
-        <w:rPr>
-          <w:rFonts w:cs="Calibri"/>
-          <w:color w:val="000000"/>
-        </w:rPr>
-        <w:t>.</w:t>
-      </w:r>
-      <w:r>
-        <w:rPr>
-          <w:rFonts w:cs="Calibri"/>
-          <w:color w:val="000000"/>
-        </w:rPr>
-        <w:t xml:space="preserve">” </w:t>
+      <w:r>
+        <w:rPr>
+          <w:rFonts w:cs="Calibri"/>
+          <w:color w:val="000000"/>
+        </w:rPr>
+        <w:t xml:space="preserve">Слово </w:t>
+      </w:r>
+      <w:r>
+        <w:rPr>
+          <w:rFonts w:cs="Calibri"/>
+          <w:i/>
+          <w:iCs/>
+          <w:color w:val="000000"/>
+        </w:rPr>
+        <w:t>алил</w:t>
+      </w:r>
+      <w:r>
+        <w:rPr>
+          <w:rFonts w:cs="Calibri"/>
+          <w:i/>
+          <w:iCs/>
+          <w:color w:val="000000"/>
+        </w:rPr>
+        <w:t>уя</w:t>
+      </w:r>
+      <w:r>
+        <w:rPr>
+          <w:rFonts w:cs="Calibri"/>
+          <w:color w:val="000000"/>
+        </w:rPr>
+        <w:t xml:space="preserve"> найбільш відоме в контексті "Хору Алилуя" з </w:t>
+      </w:r>
+      <w:r>
+        <w:rPr>
+          <w:rFonts w:cs="Calibri"/>
+          <w:i/>
+          <w:iCs/>
+          <w:color w:val="000000"/>
+        </w:rPr>
+        <w:t>Месії</w:t>
+      </w:r>
+      <w:r>
+        <w:rPr>
+          <w:rFonts w:cs="Calibri"/>
+          <w:color w:val="000000"/>
+        </w:rPr>
+        <w:t xml:space="preserve"> Генделя. </w:t>
+      </w:r>
+      <w:r>
+        <w:rPr>
+          <w:rFonts w:cs="Calibri"/>
+          <w:i/>
+          <w:iCs/>
+          <w:color w:val="000000"/>
+        </w:rPr>
+        <w:t>Алил</w:t>
+      </w:r>
+      <w:r>
+        <w:rPr>
+          <w:rFonts w:cs="Calibri"/>
+          <w:i/>
+          <w:iCs/>
+          <w:color w:val="000000"/>
+        </w:rPr>
+        <w:t>уя</w:t>
+      </w:r>
+      <w:r>
+        <w:rPr>
+          <w:rFonts w:cs="Calibri"/>
+          <w:color w:val="000000"/>
+        </w:rPr>
+        <w:t xml:space="preserve"> - це єврейське слово, що означає "хваліть ЯГ (Ягве)". У сучасній мові </w:t>
+      </w:r>
+      <w:r>
+        <w:rPr>
+          <w:rFonts w:cs="Calibri"/>
+          <w:i/>
+          <w:iCs/>
+          <w:color w:val="000000"/>
+        </w:rPr>
+        <w:t>алил</w:t>
+      </w:r>
+      <w:r>
+        <w:rPr>
+          <w:rFonts w:cs="Calibri"/>
+          <w:i/>
+          <w:iCs/>
+          <w:color w:val="000000"/>
+        </w:rPr>
+        <w:t>уя</w:t>
+      </w:r>
+      <w:r>
+        <w:rPr>
+          <w:rFonts w:cs="Calibri"/>
+          <w:color w:val="000000"/>
+        </w:rPr>
+        <w:t xml:space="preserve"> означає "хваліть Господа".</w:t>
       </w:r>
       <w:r>
         <w:rPr>
@@ -219,22 +256,27 @@
           <w:color w:val="000000"/>
         </w:rPr>
         <w:br/>
-        <w:t>The word </w:t>
-      </w:r>
-      <w:r>
-        <w:rPr>
-          <w:rStyle w:val="Emphasis"/>
-          <w:rFonts w:cs="Calibri"/>
-          <w:color w:val="000000"/>
-        </w:rPr>
-        <w:t>hallelujah</w:t>
-      </w:r>
-      <w:r>
-        <w:rPr>
-          <w:rFonts w:cs="Calibri"/>
-          <w:color w:val="000000"/>
-        </w:rPr>
-        <w:t> in Revelation 19 is used in heaven, where a great multitude has gathered before the throne in the immediate presence of God Himself. It is the wedding supper of the Lamb. The enemies of God have been overthrown, and the gospel has triumphed. In a victory celebration, all heaven renders praise, a song of thanksgiving uttered by all holy beings united. Reasons for this glorious outpouring of praise are God’s righteous victory over His enemies (Revelation 19:1–3), His sovereignty (verses 4–6), and His eternal communion with His people (verse 7). The sound of the outpouring of praise and worship is so overwhelming that the apostle John can only describe it as “like a great multitude, like the roar of rushing waters and like loud peals of thunder” (verse 6).</w:t>
+      </w:r>
+      <w:r>
+        <w:rPr>
+          <w:rFonts w:cs="Calibri"/>
+          <w:color w:val="000000"/>
+        </w:rPr>
+        <w:t>Слово "алилуя" в Об'явленні 19 вживається на Небесах, де велика юрба зібралася перед престолом у безпосередній присутності Самого Бога. Це весільна трапеза Агнця. Вороги Божі повалені, а Євангеліє восторжествувало. На святкуванні перемоги все Небесне Царство виголошує хвалу, пісню подяки, яку виголошують всі святі істоти, об'єднані разом. Причинами цього славного виливу хвали є праведна перемога Бога над Його ворогами (Об'явлення 19:1-3), Його верховенство (вірші 4-6) і Його вічне спілкування зі Своїм народом (вірш 7). Звук виливу хвали і поклоніння настільки приголомшливий, що апостол Іван може описати його лише як "</w:t>
+      </w:r>
+      <w:r>
+        <w:rPr>
+          <w:rFonts w:cs="Calibri"/>
+          <w:color w:val="000000"/>
+        </w:rPr>
+        <w:t>Тоді почув я голос немовби численної громади. Він нагадував шум могутнього водоспаду або сильний гуркоту грому.</w:t>
+      </w:r>
+      <w:r>
+        <w:rPr>
+          <w:rFonts w:cs="Calibri"/>
+          <w:color w:val="000000"/>
+        </w:rPr>
+        <w:t>" (вірш 6).</w:t>
       </w:r>
       <w:r>
         <w:rPr>
@@ -249,22 +291,48 @@
           <w:color w:val="000000"/>
         </w:rPr>
         <w:br/>
-        <w:t>So great is the rejoicing by God’s people at the wedding feast of the Bridegroom (Christ) and the bride (the church) that </w:t>
-      </w:r>
-      <w:r>
-        <w:rPr>
-          <w:rStyle w:val="Emphasis"/>
-          <w:rFonts w:cs="Calibri"/>
-          <w:color w:val="000000"/>
-        </w:rPr>
-        <w:t>hallelujah</w:t>
-      </w:r>
-      <w:r>
-        <w:rPr>
-          <w:rFonts w:cs="Calibri"/>
-          <w:color w:val="000000"/>
-        </w:rPr>
-        <w:t> is the only word grand enough to express it. Handel’s version of the great chorus in heaven, as glorious as that music is, is only a feeble foreshadowing of the magnificence that will be expressed by the heavenly chorus as we sing, “Hallelujah, for the Lord God omnipotent reigns!”</w:t>
+      </w:r>
+      <w:r>
+        <w:rPr>
+          <w:rFonts w:cs="Calibri"/>
+          <w:color w:val="000000"/>
+        </w:rPr>
+        <w:t xml:space="preserve">Радість Божого народу на весільному бенкеті Жениха (Христа) і нареченої (Церкви) настільки велика, що </w:t>
+      </w:r>
+      <w:r>
+        <w:rPr>
+          <w:rFonts w:cs="Calibri"/>
+          <w:color w:val="000000"/>
+        </w:rPr>
+        <w:t>алил</w:t>
+      </w:r>
+      <w:r>
+        <w:rPr>
+          <w:rFonts w:cs="Calibri"/>
+          <w:color w:val="000000"/>
+        </w:rPr>
+        <w:t>уя - єдине достатньо величне слово, щоб виразити її. Генделівська версія великого небесного хору, якою б славною не була ця музика, є лише слабким передвістям тієї величі, яку виражатиме небесний хор, коли ми співатимемо: "</w:t>
+      </w:r>
+      <w:r>
+        <w:rPr>
+          <w:rFonts w:cs="Calibri"/>
+          <w:color w:val="000000"/>
+        </w:rPr>
+        <w:t>Господь, наш Всемогутній Бог царює</w:t>
+      </w:r>
+      <w:r>
+        <w:rPr>
+          <w:rFonts w:cs="Calibri"/>
+          <w:color w:val="000000"/>
+        </w:rPr>
+        <w:t>!</w:t>
+      </w:r>
+      <w:r>
+        <w:rPr>
+          <w:rFonts w:cs="Calibri"/>
+          <w:color w:val="000000"/>
+        </w:rPr>
+        <w:t>"</w:t>
       </w:r>
     </w:p>
     <w:p>
@@ -322,7 +390,22 @@
           <w:rFonts w:cs="Calibri"/>
           <w:color w:val="000000"/>
         </w:rPr>
-        <w:t>"&gt;English&lt;/a&gt;&lt;br&gt;&lt;br&gt;</w:t>
+        <w:t>"&gt;</w:t>
+      </w:r>
+      <w:r>
+        <w:rPr>
+          <w:rFonts w:cs="Calibri"/>
+          <w:color w:val="000000"/>
+          <w:lang w:val="uk-UA"/>
+        </w:rPr>
+        <w:t>Англійською</w:t>
+      </w:r>
+      <w:r>
+        <w:rPr>
+          <w:rFonts w:cs="Calibri"/>
+          <w:color w:val="000000"/>
+        </w:rPr>
+        <w:t>&lt;/a&gt;&lt;br&gt;&lt;br&gt;</w:t>
       </w:r>
     </w:p>
     <w:sectPr>
@@ -336,7 +419,7 @@
 </file>
 
 <file path=word/numbering.xml><?xml version="1.0" encoding="utf-8"?>
-<w:numbering xmlns:wpc="http://schemas.microsoft.com/office/word/2010/wordprocessingCanvas" xmlns:cx="http://schemas.microsoft.com/office/drawing/2014/chartex" xmlns:cx1="http://schemas.microsoft.com/office/drawing/2015/9/8/chartex" xmlns:cx2="http://schemas.microsoft.com/office/drawing/2015/10/21/chartex" xmlns:cx3="http://schemas.microsoft.com/office/drawing/2016/5/9/chartex" xmlns:cx4="http://schemas.microsoft.com/office/drawing/2016/5/10/chartex" xmlns:cx5="http://schemas.microsoft.com/office/drawing/2016/5/11/chartex" xmlns:cx6="http://schemas.microsoft.com/office/drawing/2016/5/12/chartex" xmlns:cx7="http://schemas.microsoft.com/office/drawing/2016/5/13/chartex" xmlns:cx8="http://schemas.microsoft.com/office/drawing/2016/5/14/chartex" xmlns:mc="http://schemas.openxmlformats.org/markup-compatibility/2006" xmlns:aink="http://schemas.microsoft.com/office/drawing/2016/ink" xmlns:am3d="http://schemas.microsoft.com/office/drawing/2017/model3d" xmlns:o="urn:schemas-microsoft-com:office:office" xmlns:r="http://schemas.openxmlformats.org/officeDocument/2006/relationships" xmlns:m="http://schemas.openxmlformats.org/officeDocument/2006/math" xmlns:v="urn:schemas-microsoft-com:vml" xmlns:wp14="http://schemas.microsoft.com/office/word/2010/wordprocessingDrawing" xmlns:wp="http://schemas.openxmlformats.org/drawingml/2006/wordprocessingDrawing" xmlns:w10="urn:schemas-microsoft-com:office:word" xmlns:w="http://schemas.openxmlformats.org/wordprocessingml/2006/main" xmlns:w14="http://schemas.microsoft.com/office/word/2010/wordml" xmlns:w15="http://schemas.microsoft.com/office/word/2012/wordml" xmlns:w16cid="http://schemas.microsoft.com/office/word/2016/wordml/cid" xmlns:w16se="http://schemas.microsoft.com/office/word/2015/wordml/symex" xmlns:wpg="http://schemas.microsoft.com/office/word/2010/wordprocessingGroup" xmlns:wpi="http://schemas.microsoft.com/office/word/2010/wordprocessingInk" xmlns:wne="http://schemas.microsoft.com/office/word/2006/wordml" xmlns:wps="http://schemas.microsoft.com/office/word/2010/wordprocessingShape" mc:Ignorable="w14 w15 w16se w16cid wp14">
+<w:numbering xmlns:wpc="http://schemas.microsoft.com/office/word/2010/wordprocessingCanvas" xmlns:cx="http://schemas.microsoft.com/office/drawing/2014/chartex" xmlns:cx1="http://schemas.microsoft.com/office/drawing/2015/9/8/chartex" xmlns:cx2="http://schemas.microsoft.com/office/drawing/2015/10/21/chartex" xmlns:cx3="http://schemas.microsoft.com/office/drawing/2016/5/9/chartex" xmlns:cx4="http://schemas.microsoft.com/office/drawing/2016/5/10/chartex" xmlns:cx5="http://schemas.microsoft.com/office/drawing/2016/5/11/chartex" xmlns:cx6="http://schemas.microsoft.com/office/drawing/2016/5/12/chartex" xmlns:cx7="http://schemas.microsoft.com/office/drawing/2016/5/13/chartex" xmlns:cx8="http://schemas.microsoft.com/office/drawing/2016/5/14/chartex" xmlns:mc="http://schemas.openxmlformats.org/markup-compatibility/2006" xmlns:aink="http://schemas.microsoft.com/office/drawing/2016/ink" xmlns:am3d="http://schemas.microsoft.com/office/drawing/2017/model3d" xmlns:o="urn:schemas-microsoft-com:office:office" xmlns:oel="http://schemas.microsoft.com/office/2019/extlst" xmlns:r="http://schemas.openxmlformats.org/officeDocument/2006/relationships" xmlns:m="http://schemas.openxmlformats.org/officeDocument/2006/math" xmlns:v="urn:schemas-microsoft-com:vml" xmlns:wp14="http://schemas.microsoft.com/office/word/2010/wordprocessingDrawing" xmlns:wp="http://schemas.openxmlformats.org/drawingml/2006/wordprocessingDrawing" xmlns:w10="urn:schemas-microsoft-com:office:word" xmlns:w="http://schemas.openxmlformats.org/wordprocessingml/2006/main" xmlns:w14="http://schemas.microsoft.com/office/word/2010/wordml" xmlns:w15="http://schemas.microsoft.com/office/word/2012/wordml" xmlns:w16cex="http://schemas.microsoft.com/office/word/2018/wordml/cex" xmlns:w16cid="http://schemas.microsoft.com/office/word/2016/wordml/cid" xmlns:w16="http://schemas.microsoft.com/office/word/2018/wordml" xmlns:w16du="http://schemas.microsoft.com/office/word/2023/wordml/word16du" xmlns:w16sdtdh="http://schemas.microsoft.com/office/word/2020/wordml/sdtdatahash" xmlns:w16se="http://schemas.microsoft.com/office/word/2015/wordml/symex" xmlns:wpg="http://schemas.microsoft.com/office/word/2010/wordprocessingGroup" xmlns:wpi="http://schemas.microsoft.com/office/word/2010/wordprocessingInk" xmlns:wne="http://schemas.microsoft.com/office/word/2006/wordml" xmlns:wps="http://schemas.microsoft.com/office/word/2010/wordprocessingShape" mc:Ignorable="w14 w15 w16se w16cid w16 w16cex w16sdtdh w16du wp14">
   <w:abstractNum w:abstractNumId="0" w15:restartNumberingAfterBreak="0">
     <w:nsid w:val="FFFFFF1D"/>
     <w:multiLevelType w:val="multilevel"/>
@@ -477,24 +560,24 @@
       </w:rPr>
     </w:lvl>
   </w:abstractNum>
-  <w:num w:numId="1">
+  <w:num w:numId="1" w16cid:durableId="606352214">
     <w:abstractNumId w:val="0"/>
   </w:num>
 </w:numbering>
 </file>
 
 <file path=word/styles.xml><?xml version="1.0" encoding="utf-8"?>
-<w:styles xmlns:mc="http://schemas.openxmlformats.org/markup-compatibility/2006" xmlns:r="http://schemas.openxmlformats.org/officeDocument/2006/relationships" xmlns:w="http://schemas.openxmlformats.org/wordprocessingml/2006/main" xmlns:w14="http://schemas.microsoft.com/office/word/2010/wordml" xmlns:w15="http://schemas.microsoft.com/office/word/2012/wordml" xmlns:w16cid="http://schemas.microsoft.com/office/word/2016/wordml/cid" xmlns:w16se="http://schemas.microsoft.com/office/word/2015/wordml/symex" mc:Ignorable="w14 w15 w16se w16cid">
+<w:styles xmlns:mc="http://schemas.openxmlformats.org/markup-compatibility/2006" xmlns:r="http://schemas.openxmlformats.org/officeDocument/2006/relationships" xmlns:w="http://schemas.openxmlformats.org/wordprocessingml/2006/main" xmlns:w14="http://schemas.microsoft.com/office/word/2010/wordml" xmlns:w15="http://schemas.microsoft.com/office/word/2012/wordml" xmlns:w16cex="http://schemas.microsoft.com/office/word/2018/wordml/cex" xmlns:w16cid="http://schemas.microsoft.com/office/word/2016/wordml/cid" xmlns:w16="http://schemas.microsoft.com/office/word/2018/wordml" xmlns:w16du="http://schemas.microsoft.com/office/word/2023/wordml/word16du" xmlns:w16sdtdh="http://schemas.microsoft.com/office/word/2020/wordml/sdtdatahash" xmlns:w16se="http://schemas.microsoft.com/office/word/2015/wordml/symex" mc:Ignorable="w14 w15 w16se w16cid w16 w16cex w16sdtdh w16du">
   <w:docDefaults>
     <w:rPrDefault>
       <w:rPr>
         <w:rFonts w:ascii="Calibri" w:eastAsia="Calibri" w:hAnsi="Calibri" w:cs="Times New Roman"/>
-        <w:lang w:val="en-US" w:eastAsia="en-US" w:bidi="ar-SA"/>
+        <w:lang w:val="uk-UA" w:eastAsia="uk-UA" w:bidi="ar-SA"/>
       </w:rPr>
     </w:rPrDefault>
     <w:pPrDefault/>
   </w:docDefaults>
-  <w:latentStyles w:defLockedState="0" w:defUIPriority="99" w:defSemiHidden="0" w:defUnhideWhenUsed="0" w:defQFormat="0" w:count="375">
+  <w:latentStyles w:defLockedState="0" w:defUIPriority="99" w:defSemiHidden="0" w:defUnhideWhenUsed="0" w:defQFormat="0" w:count="376">
     <w:lsdException w:name="Normal" w:uiPriority="0" w:qFormat="1"/>
     <w:lsdException w:name="heading 1" w:uiPriority="9" w:qFormat="1"/>
     <w:lsdException w:name="heading 2" w:semiHidden="1" w:uiPriority="9" w:unhideWhenUsed="1" w:qFormat="1"/>
@@ -870,8 +953,9 @@
     <w:lsdException w:name="Smart Hyperlink" w:semiHidden="1" w:unhideWhenUsed="1"/>
     <w:lsdException w:name="Hashtag" w:semiHidden="1" w:unhideWhenUsed="1"/>
     <w:lsdException w:name="Unresolved Mention" w:semiHidden="1" w:unhideWhenUsed="1"/>
+    <w:lsdException w:name="Smart Link" w:semiHidden="1" w:unhideWhenUsed="1"/>
   </w:latentStyles>
-  <w:style w:type="paragraph" w:default="1" w:styleId="Normal">
+  <w:style w:type="paragraph" w:default="1" w:styleId="a">
     <w:name w:val="Normal"/>
     <w:qFormat/>
     <w:rsid w:val="0072302E"/>
@@ -881,15 +965,16 @@
     <w:rPr>
       <w:sz w:val="22"/>
       <w:szCs w:val="22"/>
+      <w:lang w:val="en-US" w:eastAsia="en-US"/>
     </w:rPr>
   </w:style>
-  <w:style w:type="character" w:default="1" w:styleId="DefaultParagraphFont">
+  <w:style w:type="character" w:default="1" w:styleId="a0">
     <w:name w:val="Default Paragraph Font"/>
     <w:uiPriority w:val="1"/>
     <w:semiHidden/>
     <w:unhideWhenUsed/>
   </w:style>
-  <w:style w:type="table" w:default="1" w:styleId="TableNormal">
+  <w:style w:type="table" w:default="1" w:styleId="a1">
     <w:name w:val="Normal Table"/>
     <w:uiPriority w:val="99"/>
     <w:semiHidden/>
@@ -904,13 +989,13 @@
       </w:tblCellMar>
     </w:tblPr>
   </w:style>
-  <w:style w:type="numbering" w:default="1" w:styleId="NoList">
+  <w:style w:type="numbering" w:default="1" w:styleId="a2">
     <w:name w:val="No List"/>
     <w:uiPriority w:val="99"/>
     <w:semiHidden/>
     <w:unhideWhenUsed/>
   </w:style>
-  <w:style w:type="character" w:styleId="Strong">
+  <w:style w:type="character" w:styleId="a3">
     <w:name w:val="Strong"/>
     <w:uiPriority w:val="22"/>
     <w:qFormat/>
@@ -928,9 +1013,10 @@
     <w:rPr>
       <w:sz w:val="22"/>
       <w:szCs w:val="22"/>
+      <w:lang w:val="en-US" w:eastAsia="en-US"/>
     </w:rPr>
   </w:style>
-  <w:style w:type="character" w:styleId="Hyperlink">
+  <w:style w:type="character" w:styleId="a4">
     <w:name w:val="Hyperlink"/>
     <w:uiPriority w:val="99"/>
     <w:unhideWhenUsed/>
@@ -949,15 +1035,15 @@
   </w:style>
   <w:style w:type="character" w:customStyle="1" w:styleId="apple-style-span">
     <w:name w:val="apple-style-span"/>
-    <w:basedOn w:val="DefaultParagraphFont"/>
+    <w:basedOn w:val="a0"/>
     <w:rsid w:val="00933597"/>
   </w:style>
   <w:style w:type="character" w:customStyle="1" w:styleId="apple-converted-space">
     <w:name w:val="apple-converted-space"/>
-    <w:basedOn w:val="DefaultParagraphFont"/>
+    <w:basedOn w:val="a0"/>
     <w:rsid w:val="00933597"/>
   </w:style>
-  <w:style w:type="character" w:styleId="CommentReference">
+  <w:style w:type="character" w:styleId="a5">
     <w:name w:val="annotation reference"/>
     <w:uiPriority w:val="99"/>
     <w:semiHidden/>
@@ -968,10 +1054,10 @@
       <w:szCs w:val="16"/>
     </w:rPr>
   </w:style>
-  <w:style w:type="paragraph" w:styleId="CommentText">
+  <w:style w:type="paragraph" w:styleId="a6">
     <w:name w:val="annotation text"/>
-    <w:basedOn w:val="Normal"/>
-    <w:link w:val="CommentTextChar"/>
+    <w:basedOn w:val="a"/>
+    <w:link w:val="a7"/>
     <w:uiPriority w:val="99"/>
     <w:semiHidden/>
     <w:unhideWhenUsed/>
@@ -981,19 +1067,19 @@
       <w:szCs w:val="20"/>
     </w:rPr>
   </w:style>
-  <w:style w:type="character" w:customStyle="1" w:styleId="CommentTextChar">
-    <w:name w:val="Comment Text Char"/>
-    <w:basedOn w:val="DefaultParagraphFont"/>
-    <w:link w:val="CommentText"/>
+  <w:style w:type="character" w:customStyle="1" w:styleId="a7">
+    <w:name w:val="Текст примітки Знак"/>
+    <w:basedOn w:val="a0"/>
+    <w:link w:val="a6"/>
     <w:uiPriority w:val="99"/>
     <w:semiHidden/>
     <w:rsid w:val="00A55D36"/>
   </w:style>
-  <w:style w:type="paragraph" w:styleId="CommentSubject">
+  <w:style w:type="paragraph" w:styleId="a8">
     <w:name w:val="annotation subject"/>
-    <w:basedOn w:val="CommentText"/>
-    <w:next w:val="CommentText"/>
-    <w:link w:val="CommentSubjectChar"/>
+    <w:basedOn w:val="a6"/>
+    <w:next w:val="a6"/>
+    <w:link w:val="a9"/>
     <w:uiPriority w:val="99"/>
     <w:semiHidden/>
     <w:unhideWhenUsed/>
@@ -1003,9 +1089,9 @@
       <w:bCs/>
     </w:rPr>
   </w:style>
-  <w:style w:type="character" w:customStyle="1" w:styleId="CommentSubjectChar">
-    <w:name w:val="Comment Subject Char"/>
-    <w:link w:val="CommentSubject"/>
+  <w:style w:type="character" w:customStyle="1" w:styleId="a9">
+    <w:name w:val="Тема примітки Знак"/>
+    <w:link w:val="a8"/>
     <w:uiPriority w:val="99"/>
     <w:semiHidden/>
     <w:rsid w:val="00A55D36"/>
@@ -1014,10 +1100,10 @@
       <w:bCs/>
     </w:rPr>
   </w:style>
-  <w:style w:type="paragraph" w:styleId="BalloonText">
+  <w:style w:type="paragraph" w:styleId="aa">
     <w:name w:val="Balloon Text"/>
-    <w:basedOn w:val="Normal"/>
-    <w:link w:val="BalloonTextChar"/>
+    <w:basedOn w:val="a"/>
+    <w:link w:val="ab"/>
     <w:uiPriority w:val="99"/>
     <w:semiHidden/>
     <w:unhideWhenUsed/>
@@ -1031,9 +1117,9 @@
       <w:szCs w:val="16"/>
     </w:rPr>
   </w:style>
-  <w:style w:type="character" w:customStyle="1" w:styleId="BalloonTextChar">
-    <w:name w:val="Balloon Text Char"/>
-    <w:link w:val="BalloonText"/>
+  <w:style w:type="character" w:customStyle="1" w:styleId="ab">
+    <w:name w:val="Текст у виносці Знак"/>
+    <w:link w:val="aa"/>
     <w:uiPriority w:val="99"/>
     <w:semiHidden/>
     <w:rsid w:val="00A55D36"/>
@@ -1043,7 +1129,7 @@
       <w:szCs w:val="16"/>
     </w:rPr>
   </w:style>
-  <w:style w:type="character" w:styleId="Emphasis">
+  <w:style w:type="character" w:styleId="ac">
     <w:name w:val="Emphasis"/>
     <w:uiPriority w:val="20"/>
     <w:qFormat/>

</xml_diff>

<commit_message>
feat: thank You Jesus my Lord GOD thank You Father GOD Most High
thank You Lord Jesus Christ our Heavenly Father GOD Most High King Jesus Christ our Almighty GOD Most High
</commit_message>
<xml_diff>
--- a/Translating the Bible/GotQuestion.com Articles/Group 98/translated/hallelujah_Ukrainian.docx
+++ b/Translating the Bible/GotQuestion.com Articles/Group 98/translated/hallelujah_Ukrainian.docx
@@ -86,7 +86,7 @@
           <w:bCs/>
           <w:color w:val="000000"/>
         </w:rPr>
-        <w:t>Яке значення має слово "</w:t>
+        <w:t xml:space="preserve">Яке значення має слово </w:t>
       </w:r>
       <w:r>
         <w:rPr>
@@ -95,7 +95,7 @@
           <w:bCs/>
           <w:color w:val="000000"/>
         </w:rPr>
-        <w:t>алил</w:t>
+        <w:t>‘</w:t>
       </w:r>
       <w:r>
         <w:rPr>
@@ -104,7 +104,7 @@
           <w:bCs/>
           <w:color w:val="000000"/>
         </w:rPr>
-        <w:t>уя"?</w:t>
+        <w:t>алил</w:t>
       </w:r>
       <w:r>
         <w:rPr>
@@ -113,21 +113,7 @@
           <w:bCs/>
           <w:color w:val="000000"/>
         </w:rPr>
-        <w:t>"</w:t>
-      </w:r>
-      <w:r>
-        <w:rPr>
-          <w:rFonts w:cs="Calibri"/>
-          <w:color w:val="000000"/>
-        </w:rPr>
-        <w:br/>
-      </w:r>
-      <w:r>
-        <w:rPr>
-          <w:rFonts w:cs="Calibri"/>
-          <w:color w:val="000000"/>
-        </w:rPr>
-        <w:br/>
+        <w:t>уя</w:t>
       </w:r>
       <w:r>
         <w:rPr>
@@ -136,6 +122,47 @@
           <w:bCs/>
           <w:color w:val="000000"/>
         </w:rPr>
+        <w:t>’</w:t>
+      </w:r>
+      <w:r>
+        <w:rPr>
+          <w:rFonts w:cs="Calibri"/>
+          <w:b/>
+          <w:bCs/>
+          <w:color w:val="000000"/>
+        </w:rPr>
+        <w:t>?</w:t>
+      </w:r>
+      <w:r>
+        <w:rPr>
+          <w:rFonts w:cs="Calibri"/>
+          <w:b/>
+          <w:bCs/>
+          <w:color w:val="000000"/>
+        </w:rPr>
+        <w:t>"</w:t>
+      </w:r>
+      <w:r>
+        <w:rPr>
+          <w:rFonts w:cs="Calibri"/>
+          <w:color w:val="000000"/>
+        </w:rPr>
+        <w:br/>
+      </w:r>
+      <w:r>
+        <w:rPr>
+          <w:rFonts w:cs="Calibri"/>
+          <w:color w:val="000000"/>
+        </w:rPr>
+        <w:br/>
+      </w:r>
+      <w:r>
+        <w:rPr>
+          <w:rFonts w:cs="Calibri"/>
+          <w:b/>
+          <w:bCs/>
+          <w:color w:val="000000"/>
+        </w:rPr>
         <w:t>Answer:</w:t>
       </w:r>
       <w:r>
@@ -200,7 +227,14 @@
           <w:iCs/>
           <w:color w:val="000000"/>
         </w:rPr>
-        <w:t>Алил</w:t>
+        <w:t>Алилуя</w:t>
+      </w:r>
+      <w:r>
+        <w:rPr>
+          <w:rFonts w:cs="Calibri"/>
+          <w:color w:val="000000"/>
+        </w:rPr>
+        <w:t xml:space="preserve"> - це єврейське слово, що означає "хваліть ЯГ (Ягве)". У сучасній мові </w:t>
       </w:r>
       <w:r>
         <w:rPr>
@@ -209,32 +243,7 @@
           <w:iCs/>
           <w:color w:val="000000"/>
         </w:rPr>
-        <w:t>уя</w:t>
-      </w:r>
-      <w:r>
-        <w:rPr>
-          <w:rFonts w:cs="Calibri"/>
-          <w:color w:val="000000"/>
-        </w:rPr>
-        <w:t xml:space="preserve"> - це єврейське слово, що означає "хваліть ЯГ (Ягве)". У сучасній мові </w:t>
-      </w:r>
-      <w:r>
-        <w:rPr>
-          <w:rFonts w:cs="Calibri"/>
-          <w:i/>
-          <w:iCs/>
-          <w:color w:val="000000"/>
-        </w:rPr>
-        <w:t>алил</w:t>
-      </w:r>
-      <w:r>
-        <w:rPr>
-          <w:rFonts w:cs="Calibri"/>
-          <w:i/>
-          <w:iCs/>
-          <w:color w:val="000000"/>
-        </w:rPr>
-        <w:t>уя</w:t>
+        <w:t>алилуя</w:t>
       </w:r>
       <w:r>
         <w:rPr>

</xml_diff>